<commit_message>
Ajout dans BDD, + readme
Création de  :
- TableQuerySet();
- addToDB.php
- .html -> .php
Modification mineur sur :
- Queries.php
- Display.php

FInition du README et du CR
</commit_message>
<xml_diff>
--- a/DOCUMENTS/CR.docx
+++ b/DOCUMENTS/CR.docx
@@ -988,16 +988,61 @@
         <w:t>Correction :  Crée une fonction d’affichage en fonction du contenue de la table (displayContent()) pour chaque table.</w:t>
       </w:r>
     </w:p>
+    <w:p>
+      <w:r>
+        <w:t>Lors de l’</w:t>
+      </w:r>
+      <w:r>
+        <w:t xml:space="preserve">ajout dans la base de donnée, si l’ajout se fait correctement, un </w:t>
+      </w:r>
+      <w:proofErr w:type="spellStart"/>
+      <w:r>
+        <w:t>alert</w:t>
+      </w:r>
+      <w:proofErr w:type="spellEnd"/>
+      <w:r>
+        <w:t>() doit se lancer puis nous somme rediriger sur la page d’</w:t>
+      </w:r>
+      <w:r>
+        <w:t>accueil</w:t>
+      </w:r>
+      <w:bookmarkStart w:id="5" w:name="_GoBack"/>
+      <w:bookmarkEnd w:id="5"/>
+      <w:r>
+        <w:t xml:space="preserve">. Actuellement, la redirection as lieu, mais pas </w:t>
+      </w:r>
+      <w:proofErr w:type="gramStart"/>
+      <w:r>
+        <w:t>l’</w:t>
+      </w:r>
+      <w:proofErr w:type="spellStart"/>
+      <w:r>
+        <w:t>alert</w:t>
+      </w:r>
+      <w:proofErr w:type="spellEnd"/>
+      <w:r>
+        <w:t>(</w:t>
+      </w:r>
+      <w:proofErr w:type="gramEnd"/>
+      <w:r>
+        <w:t>).</w:t>
+      </w:r>
+    </w:p>
+    <w:p>
+      <w:r>
+        <w:t>Correction : Aucunes idée.</w:t>
+      </w:r>
+    </w:p>
     <w:p/>
     <w:p>
       <w:pPr>
         <w:pStyle w:val="Titre1"/>
       </w:pPr>
-      <w:bookmarkStart w:id="5" w:name="_Toc171098513"/>
+      <w:bookmarkStart w:id="6" w:name="_Toc171098513"/>
       <w:r>
         <w:t>Implémentations futures</w:t>
       </w:r>
-      <w:bookmarkEnd w:id="5"/>
+      <w:bookmarkEnd w:id="6"/>
     </w:p>
     <w:p>
       <w:pPr>
@@ -1054,6 +1099,7 @@
         </w:numPr>
       </w:pPr>
       <w:r>
+        <w:lastRenderedPageBreak/>
         <w:t>Séparer les parties de la navBar de l’index en sous partie (exemple : Disque Tronc et Meuleuse plutôt que « outils »)</w:t>
       </w:r>
     </w:p>
@@ -1071,8 +1117,6 @@
       <w:r>
         <w:t>à</w:t>
       </w:r>
-      <w:bookmarkStart w:id="6" w:name="_GoBack"/>
-      <w:bookmarkEnd w:id="6"/>
       <w:r>
         <w:t xml:space="preserve"> l’index l’ensemble des données de la base de donnée sous forme d’un ensemble de &lt;table&gt; les unes </w:t>
       </w:r>
@@ -1085,11 +1129,30 @@
     </w:p>
     <w:p>
       <w:pPr>
+        <w:pStyle w:val="Paragraphedeliste"/>
+        <w:numPr>
+          <w:ilvl w:val="0"/>
+          <w:numId w:val="1"/>
+        </w:numPr>
+      </w:pPr>
+      <w:r>
+        <w:t xml:space="preserve">Ajout d’un bouton redirigeant vers l’accueil dans la </w:t>
+      </w:r>
+      <w:proofErr w:type="spellStart"/>
+      <w:r>
+        <w:t>navbar</w:t>
+      </w:r>
+      <w:proofErr w:type="spellEnd"/>
+      <w:r>
+        <w:t>.</w:t>
+      </w:r>
+    </w:p>
+    <w:p>
+      <w:pPr>
         <w:pStyle w:val="Titre1"/>
       </w:pPr>
       <w:bookmarkStart w:id="7" w:name="_Toc171098514"/>
       <w:r>
-        <w:lastRenderedPageBreak/>
         <w:t>Sources</w:t>
       </w:r>
       <w:bookmarkEnd w:id="7"/>
@@ -1106,12 +1169,101 @@
       <w:proofErr w:type="spellEnd"/>
     </w:p>
     <w:p>
+      <w:pPr>
+        <w:rPr>
+          <w:rStyle w:val="Lienhypertexte"/>
+        </w:rPr>
+      </w:pPr>
       <w:hyperlink r:id="rId6" w:history="1">
         <w:r>
           <w:rPr>
             <w:rStyle w:val="Lienhypertexte"/>
           </w:rPr>
           <w:t>https://docs.github.com/en/get-started/writing-on-github/getting-started-with-writing-and-formatting-on-github/basic-writing-and-formatting-syntax</w:t>
+        </w:r>
+      </w:hyperlink>
+    </w:p>
+    <w:p/>
+    <w:p>
+      <w:proofErr w:type="spellStart"/>
+      <w:r>
+        <w:t>Alert</w:t>
+      </w:r>
+      <w:proofErr w:type="spellEnd"/>
+      <w:r>
+        <w:t xml:space="preserve"> PHP</w:t>
+      </w:r>
+    </w:p>
+    <w:p>
+      <w:hyperlink r:id="rId7" w:history="1">
+        <w:r>
+          <w:rPr>
+            <w:rStyle w:val="Lienhypertexte"/>
+          </w:rPr>
+          <w:t>https://forums.commentcamarche.net/forum/affich-44646-alert-en-php</w:t>
+        </w:r>
+      </w:hyperlink>
+    </w:p>
+    <w:p/>
+    <w:p>
+      <w:proofErr w:type="spellStart"/>
+      <w:r>
+        <w:t>Redirect</w:t>
+      </w:r>
+      <w:proofErr w:type="spellEnd"/>
+      <w:r>
+        <w:t xml:space="preserve"> PHP</w:t>
+      </w:r>
+    </w:p>
+    <w:p>
+      <w:hyperlink r:id="rId8" w:history="1">
+        <w:r>
+          <w:rPr>
+            <w:rStyle w:val="Lienhypertexte"/>
+          </w:rPr>
+          <w:t>https://www.hostinger.fr/tutoriels/redirection-php</w:t>
+        </w:r>
+      </w:hyperlink>
+    </w:p>
+    <w:p>
+      <w:proofErr w:type="spellStart"/>
+      <w:proofErr w:type="gramStart"/>
+      <w:r>
+        <w:t>Gerer</w:t>
+      </w:r>
+      <w:proofErr w:type="spellEnd"/>
+      <w:r>
+        <w:t xml:space="preserve">  la</w:t>
+      </w:r>
+      <w:proofErr w:type="gramEnd"/>
+      <w:r>
+        <w:t xml:space="preserve"> </w:t>
+      </w:r>
+      <w:proofErr w:type="spellStart"/>
+      <w:r>
+        <w:t>récuperation</w:t>
+      </w:r>
+      <w:proofErr w:type="spellEnd"/>
+      <w:r>
+        <w:t xml:space="preserve"> de donnée &lt;option&gt; en </w:t>
+      </w:r>
+      <w:proofErr w:type="spellStart"/>
+      <w:r>
+        <w:t>php</w:t>
+      </w:r>
+      <w:proofErr w:type="spellEnd"/>
+      <w:r>
+        <w:t xml:space="preserve"> </w:t>
+      </w:r>
+    </w:p>
+    <w:p/>
+    <w:p>
+      <w:hyperlink r:id="rId9" w:history="1">
+        <w:r>
+          <w:rPr>
+            <w:rStyle w:val="Lienhypertexte"/>
+          </w:rPr>
+          <w:t>https://stackoverflow.com/questions/52208222/handling-data-from-select-option-form-in-php</w:t>
         </w:r>
       </w:hyperlink>
     </w:p>
@@ -2220,7 +2372,7 @@
 </file>
 
 <file path=customXml/itemProps1.xml><?xml version="1.0" encoding="utf-8"?>
-<ds:datastoreItem xmlns:ds="http://schemas.openxmlformats.org/officeDocument/2006/customXml" ds:itemID="{9114F85C-FE85-41C7-811D-158F995BBE6F}">
+<ds:datastoreItem xmlns:ds="http://schemas.openxmlformats.org/officeDocument/2006/customXml" ds:itemID="{E47327D8-50A9-4676-B16A-C1B3CF4E5190}">
   <ds:schemaRefs>
     <ds:schemaRef ds:uri="http://schemas.openxmlformats.org/officeDocument/2006/bibliography"/>
   </ds:schemaRefs>

</xml_diff>